<commit_message>
Normalizei os nomes dos arquivos
</commit_message>
<xml_diff>
--- a/Normas_novas_23set (atual)/RDC 237_2018.docx
+++ b/Normas_novas_23set (atual)/RDC 237_2018.docx
@@ -2415,8 +2415,8 @@
 </file>
 
 <file path=customXml/item1.xml><?xml version="1.0" encoding="utf-8"?>
-<ct:contentTypeSchema xmlns:ct="http://schemas.microsoft.com/office/2006/metadata/contentType" xmlns:ma="http://schemas.microsoft.com/office/2006/metadata/properties/metaAttributes" ct:_="" ma:_="" ma:contentTypeName="Documento" ma:contentTypeID="0x0101003EA23B54B4C11D478B02E3F24C9EDF15" ma:contentTypeVersion="11" ma:contentTypeDescription="Crie um novo documento." ma:contentTypeScope="" ma:versionID="c43ca3127dcf7f75aa707fe75c26e7f9">
-  <xsd:schema xmlns:xsd="http://www.w3.org/2001/XMLSchema" xmlns:xs="http://www.w3.org/2001/XMLSchema" xmlns:p="http://schemas.microsoft.com/office/2006/metadata/properties" xmlns:ns2="3358cef2-5e33-4382-9f34-ebdf29ebf261" xmlns:ns3="1b481078-05fd-4425-adfc-5f858dcaa140" targetNamespace="http://schemas.microsoft.com/office/2006/metadata/properties" ma:root="true" ma:fieldsID="5f5f83d948584f4b50f9ebe1c41a175d" ns2:_="" ns3:_="">
+<ct:contentTypeSchema xmlns:ct="http://schemas.microsoft.com/office/2006/metadata/contentType" xmlns:ma="http://schemas.microsoft.com/office/2006/metadata/properties/metaAttributes" ct:_="" ma:_="" ma:contentTypeName="Documento" ma:contentTypeID="0x0101003EA23B54B4C11D478B02E3F24C9EDF15" ma:contentTypeVersion="9" ma:contentTypeDescription="Crie um novo documento." ma:contentTypeScope="" ma:versionID="4315a51345f9a78aef7a61ba9417856b">
+  <xsd:schema xmlns:xsd="http://www.w3.org/2001/XMLSchema" xmlns:xs="http://www.w3.org/2001/XMLSchema" xmlns:p="http://schemas.microsoft.com/office/2006/metadata/properties" xmlns:ns2="3358cef2-5e33-4382-9f34-ebdf29ebf261" xmlns:ns3="1b481078-05fd-4425-adfc-5f858dcaa140" targetNamespace="http://schemas.microsoft.com/office/2006/metadata/properties" ma:root="true" ma:fieldsID="8afaca136e5893b18a7576def1b03b61" ns2:_="" ns3:_="">
     <xsd:import namespace="3358cef2-5e33-4382-9f34-ebdf29ebf261"/>
     <xsd:import namespace="1b481078-05fd-4425-adfc-5f858dcaa140"/>
     <xsd:element name="properties">
@@ -2433,8 +2433,6 @@
                 <xsd:element ref="ns3:MediaServiceAutoTags" minOccurs="0"/>
                 <xsd:element ref="ns3:MediaServiceOCR" minOccurs="0"/>
                 <xsd:element ref="ns3:MediaServiceLocation" minOccurs="0"/>
-                <xsd:element ref="ns3:MediaServiceEventHashCode" minOccurs="0"/>
-                <xsd:element ref="ns3:MediaServiceGenerationTime" minOccurs="0"/>
               </xsd:all>
             </xsd:complexType>
           </xsd:element>
@@ -2503,16 +2501,6 @@
       </xsd:simpleType>
     </xsd:element>
     <xsd:element name="MediaServiceLocation" ma:index="15" nillable="true" ma:displayName="MediaServiceLocation" ma:internalName="MediaServiceLocation" ma:readOnly="true">
-      <xsd:simpleType>
-        <xsd:restriction base="dms:Text"/>
-      </xsd:simpleType>
-    </xsd:element>
-    <xsd:element name="MediaServiceEventHashCode" ma:index="16" nillable="true" ma:displayName="MediaServiceEventHashCode" ma:hidden="true" ma:internalName="MediaServiceEventHashCode" ma:readOnly="true">
-      <xsd:simpleType>
-        <xsd:restriction base="dms:Text"/>
-      </xsd:simpleType>
-    </xsd:element>
-    <xsd:element name="MediaServiceGenerationTime" ma:index="17" nillable="true" ma:displayName="MediaServiceGenerationTime" ma:hidden="true" ma:internalName="MediaServiceGenerationTime" ma:readOnly="true">
       <xsd:simpleType>
         <xsd:restriction base="dms:Text"/>
       </xsd:simpleType>
@@ -2633,7 +2621,7 @@
 </file>
 
 <file path=customXml/itemProps1.xml><?xml version="1.0" encoding="utf-8"?>
-<ds:datastoreItem xmlns:ds="http://schemas.openxmlformats.org/officeDocument/2006/customXml" ds:itemID="{42F0EB60-6C8B-4E1B-A173-447FA3EB88A1}"/>
+<ds:datastoreItem xmlns:ds="http://schemas.openxmlformats.org/officeDocument/2006/customXml" ds:itemID="{E8B0EDEA-70FB-44A0-B43B-494286998ACB}"/>
 </file>
 
 <file path=customXml/itemProps2.xml><?xml version="1.0" encoding="utf-8"?>

</xml_diff>